<commit_message>
Tihamérunk wordje szerintem kész
</commit_message>
<xml_diff>
--- a/Nemes Tihamér.docx
+++ b/Nemes Tihamér.docx
@@ -119,7 +119,43 @@
           <w:sz w:val="28"/>
           <w:szCs w:val="28"/>
         </w:rPr>
-        <w:t>Nemes Tihamér feltaláló, gépészmérnök, MTA doktora, villamosmérnök, a műszaki tudományok doktora, a kibernetika egyik hazai úttörője.</w:t>
+        <w:t>Nemes Tihamér feltaláló, gépészmérnök,</w:t>
+      </w:r>
+      <w:r>
+        <w:rPr>
+          <w:rFonts w:ascii="Times New Roman" w:hAnsi="Times New Roman" w:cs="Times New Roman"/>
+          <w:i/>
+          <w:sz w:val="28"/>
+          <w:szCs w:val="28"/>
+        </w:rPr>
+        <w:t xml:space="preserve"> a</w:t>
+      </w:r>
+      <w:r>
+        <w:rPr>
+          <w:rFonts w:ascii="Times New Roman" w:hAnsi="Times New Roman" w:cs="Times New Roman"/>
+          <w:i/>
+          <w:sz w:val="28"/>
+          <w:szCs w:val="28"/>
+        </w:rPr>
+        <w:t xml:space="preserve"> MTA doktora</w:t>
+      </w:r>
+      <w:r>
+        <w:rPr>
+          <w:rFonts w:ascii="Times New Roman" w:hAnsi="Times New Roman" w:cs="Times New Roman"/>
+          <w:i/>
+          <w:sz w:val="28"/>
+          <w:szCs w:val="28"/>
+        </w:rPr>
+        <w:t xml:space="preserve"> (1957)</w:t>
+      </w:r>
+      <w:r>
+        <w:rPr>
+          <w:rFonts w:ascii="Times New Roman" w:hAnsi="Times New Roman" w:cs="Times New Roman"/>
+          <w:i/>
+          <w:sz w:val="28"/>
+          <w:szCs w:val="28"/>
+        </w:rPr>
+        <w:t>, villamosmérnök, a műszaki tudományok doktora, a kibernetika egyik hazai úttörője.</w:t>
       </w:r>
     </w:p>
     <w:p>
@@ -971,6 +1007,48 @@
         </w:rPr>
         <w:t xml:space="preserve"> magyar feltaláló emlékének.</w:t>
       </w:r>
+      <w:r>
+        <w:rPr>
+          <w:rFonts w:ascii="Times New Roman" w:hAnsi="Times New Roman" w:cs="Times New Roman"/>
+          <w:sz w:val="24"/>
+          <w:szCs w:val="24"/>
+        </w:rPr>
+        <w:t xml:space="preserve"> Nagy elismerést kapott, </w:t>
+      </w:r>
+      <w:r>
+        <w:rPr>
+          <w:rFonts w:ascii="Times New Roman" w:hAnsi="Times New Roman" w:cs="Times New Roman"/>
+          <w:i/>
+          <w:sz w:val="24"/>
+          <w:szCs w:val="24"/>
+        </w:rPr>
+        <w:t>1967</w:t>
+      </w:r>
+      <w:r>
+        <w:rPr>
+          <w:rFonts w:ascii="Times New Roman" w:hAnsi="Times New Roman" w:cs="Times New Roman"/>
+          <w:sz w:val="24"/>
+          <w:szCs w:val="24"/>
+        </w:rPr>
+        <w:t xml:space="preserve">-ben </w:t>
+      </w:r>
+      <w:r>
+        <w:rPr>
+          <w:rFonts w:ascii="Times New Roman" w:hAnsi="Times New Roman" w:cs="Times New Roman"/>
+          <w:i/>
+          <w:sz w:val="24"/>
+          <w:szCs w:val="24"/>
+        </w:rPr>
+        <w:t>németül</w:t>
+      </w:r>
+      <w:r>
+        <w:rPr>
+          <w:rFonts w:ascii="Times New Roman" w:hAnsi="Times New Roman" w:cs="Times New Roman"/>
+          <w:sz w:val="24"/>
+          <w:szCs w:val="24"/>
+        </w:rPr>
+        <w:t xml:space="preserve"> is megjelent.</w:t>
+      </w:r>
     </w:p>
     <w:p>
       <w:pPr>
@@ -1023,6 +1101,885 @@
           <w:szCs w:val="24"/>
         </w:rPr>
         <w:t xml:space="preserve"> viszik tovább.</w:t>
+      </w:r>
+    </w:p>
+    <w:p>
+      <w:pPr>
+        <w:rPr>
+          <w:rFonts w:ascii="Times New Roman" w:hAnsi="Times New Roman" w:cs="Times New Roman"/>
+          <w:sz w:val="24"/>
+          <w:szCs w:val="24"/>
+        </w:rPr>
+      </w:pPr>
+    </w:p>
+    <w:p>
+      <w:pPr>
+        <w:rPr>
+          <w:rFonts w:ascii="Times New Roman" w:hAnsi="Times New Roman" w:cs="Times New Roman"/>
+          <w:b/>
+          <w:i/>
+          <w:sz w:val="36"/>
+          <w:szCs w:val="36"/>
+          <w:u w:val="single"/>
+        </w:rPr>
+      </w:pPr>
+      <w:r>
+        <w:rPr>
+          <w:rFonts w:ascii="Times New Roman" w:hAnsi="Times New Roman" w:cs="Times New Roman"/>
+          <w:b/>
+          <w:i/>
+          <w:sz w:val="36"/>
+          <w:szCs w:val="36"/>
+          <w:u w:val="single"/>
+        </w:rPr>
+        <w:t>A logikai gép</w:t>
+      </w:r>
+      <w:r>
+        <w:rPr>
+          <w:rFonts w:ascii="Times New Roman" w:hAnsi="Times New Roman" w:cs="Times New Roman"/>
+          <w:b/>
+          <w:i/>
+          <w:sz w:val="36"/>
+          <w:szCs w:val="36"/>
+          <w:u w:val="single"/>
+        </w:rPr>
+        <w:br/>
+      </w:r>
+    </w:p>
+    <w:p>
+      <w:pPr>
+        <w:rPr>
+          <w:rFonts w:ascii="Times New Roman" w:hAnsi="Times New Roman" w:cs="Times New Roman"/>
+          <w:sz w:val="24"/>
+          <w:szCs w:val="24"/>
+        </w:rPr>
+      </w:pPr>
+      <w:r>
+        <w:rPr>
+          <w:rFonts w:ascii="Times New Roman" w:hAnsi="Times New Roman" w:cs="Times New Roman"/>
+          <w:noProof/>
+          <w:sz w:val="24"/>
+          <w:szCs w:val="24"/>
+        </w:rPr>
+        <mc:AlternateContent>
+          <mc:Choice Requires="wps">
+            <w:drawing>
+              <wp:anchor distT="45720" distB="45720" distL="114300" distR="114300" simplePos="0" relativeHeight="251661312" behindDoc="0" locked="0" layoutInCell="1" allowOverlap="1" wp14:anchorId="5C47388D" wp14:editId="66A729F4">
+                <wp:simplePos x="0" y="0"/>
+                <wp:positionH relativeFrom="margin">
+                  <wp:align>right</wp:align>
+                </wp:positionH>
+                <wp:positionV relativeFrom="paragraph">
+                  <wp:posOffset>1670050</wp:posOffset>
+                </wp:positionV>
+                <wp:extent cx="885825" cy="295275"/>
+                <wp:effectExtent l="0" t="0" r="28575" b="28575"/>
+                <wp:wrapSquare wrapText="bothSides"/>
+                <wp:docPr id="217" name="Szövegdoboz 2"/>
+                <wp:cNvGraphicFramePr>
+                  <a:graphicFrameLocks xmlns:a="http://schemas.openxmlformats.org/drawingml/2006/main"/>
+                </wp:cNvGraphicFramePr>
+                <a:graphic xmlns:a="http://schemas.openxmlformats.org/drawingml/2006/main">
+                  <a:graphicData uri="http://schemas.microsoft.com/office/word/2010/wordprocessingShape">
+                    <wps:wsp>
+                      <wps:cNvSpPr txBox="1">
+                        <a:spLocks noChangeArrowheads="1"/>
+                      </wps:cNvSpPr>
+                      <wps:spPr bwMode="auto">
+                        <a:xfrm>
+                          <a:off x="0" y="0"/>
+                          <a:ext cx="885825" cy="295275"/>
+                        </a:xfrm>
+                        <a:prstGeom prst="rect">
+                          <a:avLst/>
+                        </a:prstGeom>
+                        <a:solidFill>
+                          <a:srgbClr val="FFFFFF"/>
+                        </a:solidFill>
+                        <a:ln w="9525">
+                          <a:solidFill>
+                            <a:srgbClr val="000000"/>
+                          </a:solidFill>
+                          <a:miter lim="800000"/>
+                          <a:headEnd/>
+                          <a:tailEnd/>
+                        </a:ln>
+                      </wps:spPr>
+                      <wps:txbx>
+                        <w:txbxContent>
+                          <w:p>
+                            <w:pPr>
+                              <w:jc w:val="center"/>
+                            </w:pPr>
+                            <w:r>
+                              <w:t>Logikai gép</w:t>
+                            </w:r>
+                          </w:p>
+                        </w:txbxContent>
+                      </wps:txbx>
+                      <wps:bodyPr rot="0" vert="horz" wrap="square" lIns="91440" tIns="45720" rIns="91440" bIns="45720" anchor="t" anchorCtr="0">
+                        <a:noAutofit/>
+                      </wps:bodyPr>
+                    </wps:wsp>
+                  </a:graphicData>
+                </a:graphic>
+                <wp14:sizeRelH relativeFrom="margin">
+                  <wp14:pctWidth>0</wp14:pctWidth>
+                </wp14:sizeRelH>
+                <wp14:sizeRelV relativeFrom="margin">
+                  <wp14:pctHeight>0</wp14:pctHeight>
+                </wp14:sizeRelV>
+              </wp:anchor>
+            </w:drawing>
+          </mc:Choice>
+          <mc:Fallback>
+            <w:pict>
+              <v:shapetype w14:anchorId="5C47388D" id="_x0000_t202" coordsize="21600,21600" o:spt="202" path="m,l,21600r21600,l21600,xe">
+                <v:stroke joinstyle="miter"/>
+                <v:path gradientshapeok="t" o:connecttype="rect"/>
+              </v:shapetype>
+              <v:shape id="Szövegdoboz 2" o:spid="_x0000_s1026" type="#_x0000_t202" style="position:absolute;margin-left:18.55pt;margin-top:131.5pt;width:69.75pt;height:23.25pt;z-index:251661312;visibility:visible;mso-wrap-style:square;mso-width-percent:0;mso-height-percent:0;mso-wrap-distance-left:9pt;mso-wrap-distance-top:3.6pt;mso-wrap-distance-right:9pt;mso-wrap-distance-bottom:3.6pt;mso-position-horizontal:right;mso-position-horizontal-relative:margin;mso-position-vertical:absolute;mso-position-vertical-relative:text;mso-width-percent:0;mso-height-percent:0;mso-width-relative:margin;mso-height-relative:margin;v-text-anchor:top" o:gfxdata="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">
+                <v:textbox>
+                  <w:txbxContent>
+                    <w:p>
+                      <w:pPr>
+                        <w:jc w:val="center"/>
+                      </w:pPr>
+                      <w:r>
+                        <w:t>Logikai gép</w:t>
+                      </w:r>
+                    </w:p>
+                  </w:txbxContent>
+                </v:textbox>
+                <w10:wrap type="square" anchorx="margin"/>
+              </v:shape>
+            </w:pict>
+          </mc:Fallback>
+        </mc:AlternateContent>
+      </w:r>
+      <w:r>
+        <w:rPr>
+          <w:rFonts w:ascii="Times New Roman" w:hAnsi="Times New Roman" w:cs="Times New Roman"/>
+          <w:noProof/>
+          <w:sz w:val="24"/>
+          <w:szCs w:val="24"/>
+        </w:rPr>
+        <w:drawing>
+          <wp:anchor distT="0" distB="180340" distL="114300" distR="114300" simplePos="0" relativeHeight="251659264" behindDoc="0" locked="0" layoutInCell="1" allowOverlap="1" wp14:anchorId="5B73F4E0" wp14:editId="55075833">
+            <wp:simplePos x="0" y="0"/>
+            <wp:positionH relativeFrom="margin">
+              <wp:align>right</wp:align>
+            </wp:positionH>
+            <wp:positionV relativeFrom="paragraph">
+              <wp:posOffset>14605</wp:posOffset>
+            </wp:positionV>
+            <wp:extent cx="1728000" cy="1645200"/>
+            <wp:effectExtent l="0" t="0" r="5715" b="0"/>
+            <wp:wrapSquare wrapText="bothSides"/>
+            <wp:docPr id="2" name="Kép 2"/>
+            <wp:cNvGraphicFramePr>
+              <a:graphicFrameLocks xmlns:a="http://schemas.openxmlformats.org/drawingml/2006/main" noChangeAspect="1"/>
+            </wp:cNvGraphicFramePr>
+            <a:graphic xmlns:a="http://schemas.openxmlformats.org/drawingml/2006/main">
+              <a:graphicData uri="http://schemas.openxmlformats.org/drawingml/2006/picture">
+                <pic:pic xmlns:pic="http://schemas.openxmlformats.org/drawingml/2006/picture">
+                  <pic:nvPicPr>
+                    <pic:cNvPr id="2" name="logikai_gep.png"/>
+                    <pic:cNvPicPr/>
+                  </pic:nvPicPr>
+                  <pic:blipFill>
+                    <a:blip r:embed="rId9">
+                      <a:extLst>
+                        <a:ext uri="{28A0092B-C50C-407E-A947-70E740481C1C}">
+                          <a14:useLocalDpi xmlns:a14="http://schemas.microsoft.com/office/drawing/2010/main" val="0"/>
+                        </a:ext>
+                      </a:extLst>
+                    </a:blip>
+                    <a:stretch>
+                      <a:fillRect/>
+                    </a:stretch>
+                  </pic:blipFill>
+                  <pic:spPr>
+                    <a:xfrm>
+                      <a:off x="0" y="0"/>
+                      <a:ext cx="1728000" cy="1645200"/>
+                    </a:xfrm>
+                    <a:prstGeom prst="rect">
+                      <a:avLst/>
+                    </a:prstGeom>
+                  </pic:spPr>
+                </pic:pic>
+              </a:graphicData>
+            </a:graphic>
+            <wp14:sizeRelH relativeFrom="page">
+              <wp14:pctWidth>0</wp14:pctWidth>
+            </wp14:sizeRelH>
+            <wp14:sizeRelV relativeFrom="page">
+              <wp14:pctHeight>0</wp14:pctHeight>
+            </wp14:sizeRelV>
+          </wp:anchor>
+        </w:drawing>
+      </w:r>
+      <w:r>
+        <w:rPr>
+          <w:rFonts w:ascii="Times New Roman" w:hAnsi="Times New Roman" w:cs="Times New Roman"/>
+          <w:sz w:val="24"/>
+          <w:szCs w:val="24"/>
+        </w:rPr>
+        <w:t xml:space="preserve">Sokoldalú munkásságot fejtett ki: hőtechnikai területen első találmánya a </w:t>
+      </w:r>
+      <w:r>
+        <w:rPr>
+          <w:rFonts w:ascii="Times New Roman" w:hAnsi="Times New Roman" w:cs="Times New Roman"/>
+          <w:b/>
+          <w:i/>
+          <w:sz w:val="24"/>
+          <w:szCs w:val="24"/>
+        </w:rPr>
+        <w:t>hőszivattyú</w:t>
+      </w:r>
+      <w:r>
+        <w:rPr>
+          <w:rFonts w:ascii="Times New Roman" w:hAnsi="Times New Roman" w:cs="Times New Roman"/>
+          <w:sz w:val="24"/>
+          <w:szCs w:val="24"/>
+        </w:rPr>
+        <w:t xml:space="preserve"> volt, melynek jelentőségét csak manapság ismerték fel. Legjelentősebb alkotásai azonban az </w:t>
+      </w:r>
+      <w:r>
+        <w:rPr>
+          <w:rFonts w:ascii="Times New Roman" w:hAnsi="Times New Roman" w:cs="Times New Roman"/>
+          <w:i/>
+          <w:sz w:val="24"/>
+          <w:szCs w:val="24"/>
+        </w:rPr>
+        <w:t>elektronika</w:t>
+      </w:r>
+      <w:r>
+        <w:rPr>
+          <w:rFonts w:ascii="Times New Roman" w:hAnsi="Times New Roman" w:cs="Times New Roman"/>
+          <w:sz w:val="24"/>
+          <w:szCs w:val="24"/>
+        </w:rPr>
+        <w:t xml:space="preserve"> és </w:t>
+      </w:r>
+      <w:r>
+        <w:rPr>
+          <w:rFonts w:ascii="Times New Roman" w:hAnsi="Times New Roman" w:cs="Times New Roman"/>
+          <w:i/>
+          <w:sz w:val="24"/>
+          <w:szCs w:val="24"/>
+        </w:rPr>
+        <w:t>kibernetika</w:t>
+      </w:r>
+      <w:r>
+        <w:rPr>
+          <w:rFonts w:ascii="Times New Roman" w:hAnsi="Times New Roman" w:cs="Times New Roman"/>
+          <w:sz w:val="24"/>
+          <w:szCs w:val="24"/>
+        </w:rPr>
+        <w:t xml:space="preserve"> területére tartoznak. Kidolgozott egy </w:t>
+      </w:r>
+      <w:r>
+        <w:rPr>
+          <w:rFonts w:ascii="Times New Roman" w:hAnsi="Times New Roman" w:cs="Times New Roman"/>
+          <w:b/>
+          <w:i/>
+          <w:sz w:val="24"/>
+          <w:szCs w:val="24"/>
+          <w:u w:val="single"/>
+        </w:rPr>
+        <w:t>logikai gép</w:t>
+      </w:r>
+      <w:r>
+        <w:rPr>
+          <w:rFonts w:ascii="Times New Roman" w:hAnsi="Times New Roman" w:cs="Times New Roman"/>
+          <w:sz w:val="24"/>
+          <w:szCs w:val="24"/>
+        </w:rPr>
+        <w:t xml:space="preserve">et, amellyel különböző ok-okozati kapcsolatok automatikusan felismerhetők. Ez a </w:t>
+      </w:r>
+      <w:r>
+        <w:rPr>
+          <w:rFonts w:ascii="Times New Roman" w:hAnsi="Times New Roman" w:cs="Times New Roman"/>
+          <w:i/>
+          <w:sz w:val="24"/>
+          <w:szCs w:val="24"/>
+        </w:rPr>
+        <w:t>zsebben is elférő</w:t>
+      </w:r>
+      <w:r>
+        <w:rPr>
+          <w:rFonts w:ascii="Times New Roman" w:hAnsi="Times New Roman" w:cs="Times New Roman"/>
+          <w:sz w:val="24"/>
+          <w:szCs w:val="24"/>
+        </w:rPr>
+        <w:t xml:space="preserve"> kis szerkezet egyszerűsége ellenére </w:t>
+      </w:r>
+      <w:r>
+        <w:rPr>
+          <w:rFonts w:ascii="Times New Roman" w:hAnsi="Times New Roman" w:cs="Times New Roman"/>
+          <w:i/>
+          <w:sz w:val="24"/>
+          <w:szCs w:val="24"/>
+          <w:u w:val="single"/>
+        </w:rPr>
+        <w:t>képes összetett logikai kifejezések feldolgozására</w:t>
+      </w:r>
+      <w:r>
+        <w:rPr>
+          <w:rFonts w:ascii="Times New Roman" w:hAnsi="Times New Roman" w:cs="Times New Roman"/>
+          <w:sz w:val="24"/>
+          <w:szCs w:val="24"/>
+        </w:rPr>
+        <w:t xml:space="preserve">. Úgy képzelte, hogy a számolást segítő </w:t>
+      </w:r>
+      <w:hyperlink r:id="rId10" w:history="1">
+        <w:r>
+          <w:rPr>
+            <w:rStyle w:val="Hiperhivatkozs"/>
+            <w:rFonts w:ascii="Times New Roman" w:hAnsi="Times New Roman" w:cs="Times New Roman"/>
+            <w:i/>
+            <w:sz w:val="24"/>
+            <w:szCs w:val="24"/>
+          </w:rPr>
+          <w:t>logar</w:t>
+        </w:r>
+        <w:r>
+          <w:rPr>
+            <w:rStyle w:val="Hiperhivatkozs"/>
+            <w:rFonts w:ascii="Times New Roman" w:hAnsi="Times New Roman" w:cs="Times New Roman"/>
+            <w:i/>
+            <w:sz w:val="24"/>
+            <w:szCs w:val="24"/>
+          </w:rPr>
+          <w:t>l</w:t>
+        </w:r>
+        <w:r>
+          <w:rPr>
+            <w:rStyle w:val="Hiperhivatkozs"/>
+            <w:rFonts w:ascii="Times New Roman" w:hAnsi="Times New Roman" w:cs="Times New Roman"/>
+            <w:i/>
+            <w:sz w:val="24"/>
+            <w:szCs w:val="24"/>
+          </w:rPr>
+          <w:t>éc</w:t>
+        </w:r>
+      </w:hyperlink>
+      <w:r>
+        <w:rPr>
+          <w:rFonts w:ascii="Times New Roman" w:hAnsi="Times New Roman" w:cs="Times New Roman"/>
+          <w:sz w:val="24"/>
+          <w:szCs w:val="24"/>
+        </w:rPr>
+        <w:t>hez hasonlóan a logikai gépét a mérnökök az egyre fontosabbá váló matematikai logikai kifejezések feldolgozásához fogják majd használni, és hasonlóan egyszerűvé válik a segítségével ez a tevékenység, mint például az alapműveletek elvégzése.</w:t>
+      </w:r>
+    </w:p>
+    <w:p>
+      <w:pPr>
+        <w:rPr>
+          <w:rFonts w:ascii="Times New Roman" w:hAnsi="Times New Roman" w:cs="Times New Roman"/>
+          <w:sz w:val="24"/>
+          <w:szCs w:val="24"/>
+        </w:rPr>
+      </w:pPr>
+      <w:r>
+        <w:rPr>
+          <w:rFonts w:ascii="Times New Roman" w:hAnsi="Times New Roman" w:cs="Times New Roman"/>
+          <w:sz w:val="24"/>
+          <w:szCs w:val="24"/>
+        </w:rPr>
+        <w:t xml:space="preserve">Készített jóval </w:t>
+      </w:r>
+      <w:r>
+        <w:rPr>
+          <w:rFonts w:ascii="Times New Roman" w:hAnsi="Times New Roman" w:cs="Times New Roman"/>
+          <w:i/>
+          <w:sz w:val="24"/>
+          <w:szCs w:val="24"/>
+        </w:rPr>
+        <w:t>összetettebb, komplexebb, nagyobb</w:t>
+      </w:r>
+      <w:r>
+        <w:rPr>
+          <w:rFonts w:ascii="Times New Roman" w:hAnsi="Times New Roman" w:cs="Times New Roman"/>
+          <w:sz w:val="24"/>
+          <w:szCs w:val="24"/>
+        </w:rPr>
+        <w:t xml:space="preserve"> logikai gépet is, a </w:t>
+      </w:r>
+      <w:proofErr w:type="spellStart"/>
+      <w:r>
+        <w:rPr>
+          <w:rFonts w:ascii="Times New Roman" w:hAnsi="Times New Roman" w:cs="Times New Roman"/>
+          <w:b/>
+          <w:i/>
+          <w:sz w:val="24"/>
+          <w:szCs w:val="24"/>
+        </w:rPr>
+        <w:t>Jevons</w:t>
+      </w:r>
+      <w:proofErr w:type="spellEnd"/>
+      <w:r>
+        <w:rPr>
+          <w:rFonts w:ascii="Times New Roman" w:hAnsi="Times New Roman" w:cs="Times New Roman"/>
+          <w:b/>
+          <w:i/>
+          <w:sz w:val="24"/>
+          <w:szCs w:val="24"/>
+        </w:rPr>
+        <w:t>-féle logikai piano másolatát</w:t>
+      </w:r>
+      <w:r>
+        <w:rPr>
+          <w:rFonts w:ascii="Times New Roman" w:hAnsi="Times New Roman" w:cs="Times New Roman"/>
+          <w:sz w:val="24"/>
+          <w:szCs w:val="24"/>
+        </w:rPr>
+        <w:t xml:space="preserve">, ami megdöbbentő </w:t>
+      </w:r>
+      <w:proofErr w:type="spellStart"/>
+      <w:r>
+        <w:rPr>
+          <w:rFonts w:ascii="Times New Roman" w:hAnsi="Times New Roman" w:cs="Times New Roman"/>
+          <w:sz w:val="24"/>
+          <w:szCs w:val="24"/>
+        </w:rPr>
+        <w:t>külseje</w:t>
+      </w:r>
+      <w:proofErr w:type="spellEnd"/>
+      <w:r>
+        <w:rPr>
+          <w:rFonts w:ascii="Times New Roman" w:hAnsi="Times New Roman" w:cs="Times New Roman"/>
+          <w:sz w:val="24"/>
+          <w:szCs w:val="24"/>
+        </w:rPr>
+        <w:t xml:space="preserve"> ellenére - </w:t>
+      </w:r>
+      <w:r>
+        <w:rPr>
+          <w:rFonts w:ascii="Times New Roman" w:hAnsi="Times New Roman" w:cs="Times New Roman"/>
+          <w:i/>
+          <w:sz w:val="24"/>
+          <w:szCs w:val="24"/>
+        </w:rPr>
+        <w:t>a teljesen fából készült szerkezet madzaggal volt működésbe hozható</w:t>
+      </w:r>
+      <w:r>
+        <w:rPr>
+          <w:rFonts w:ascii="Times New Roman" w:hAnsi="Times New Roman" w:cs="Times New Roman"/>
+          <w:sz w:val="24"/>
+          <w:szCs w:val="24"/>
+        </w:rPr>
+        <w:t xml:space="preserve"> - a gép remekül működött. Később készült el a kor technikájának megfelelő - jelfogókkal - készült az </w:t>
+      </w:r>
+      <w:r>
+        <w:rPr>
+          <w:rFonts w:ascii="Times New Roman" w:hAnsi="Times New Roman" w:cs="Times New Roman"/>
+          <w:b/>
+          <w:i/>
+          <w:sz w:val="24"/>
+          <w:szCs w:val="24"/>
+          <w:u w:val="single"/>
+        </w:rPr>
+        <w:t>elektromechanikus genetikus logikai gép</w:t>
+      </w:r>
+      <w:r>
+        <w:rPr>
+          <w:rFonts w:ascii="Times New Roman" w:hAnsi="Times New Roman" w:cs="Times New Roman"/>
+          <w:sz w:val="24"/>
+          <w:szCs w:val="24"/>
+        </w:rPr>
+        <w:t xml:space="preserve">, aminek az volt a különlegessége, hogy fordított </w:t>
+      </w:r>
+      <w:hyperlink r:id="rId11" w:history="1">
+        <w:r>
+          <w:rPr>
+            <w:rStyle w:val="Hiperhivatkozs"/>
+            <w:rFonts w:ascii="Times New Roman" w:hAnsi="Times New Roman" w:cs="Times New Roman"/>
+            <w:b/>
+            <w:i/>
+            <w:sz w:val="24"/>
+            <w:szCs w:val="24"/>
+          </w:rPr>
+          <w:t>lyukká</w:t>
+        </w:r>
+        <w:r>
+          <w:rPr>
+            <w:rStyle w:val="Hiperhivatkozs"/>
+            <w:rFonts w:ascii="Times New Roman" w:hAnsi="Times New Roman" w:cs="Times New Roman"/>
+            <w:b/>
+            <w:i/>
+            <w:sz w:val="24"/>
+            <w:szCs w:val="24"/>
+          </w:rPr>
+          <w:t>r</w:t>
+        </w:r>
+        <w:r>
+          <w:rPr>
+            <w:rStyle w:val="Hiperhivatkozs"/>
+            <w:rFonts w:ascii="Times New Roman" w:hAnsi="Times New Roman" w:cs="Times New Roman"/>
+            <w:b/>
+            <w:i/>
+            <w:sz w:val="24"/>
+            <w:szCs w:val="24"/>
+          </w:rPr>
+          <w:t>tyán</w:t>
+        </w:r>
+      </w:hyperlink>
+      <w:r>
+        <w:rPr>
+          <w:rFonts w:ascii="Times New Roman" w:hAnsi="Times New Roman" w:cs="Times New Roman"/>
+          <w:sz w:val="24"/>
+          <w:szCs w:val="24"/>
+        </w:rPr>
+        <w:t xml:space="preserve"> (</w:t>
+      </w:r>
+      <w:proofErr w:type="spellStart"/>
+      <w:r>
+        <w:rPr>
+          <w:rFonts w:ascii="Times New Roman" w:hAnsi="Times New Roman" w:cs="Times New Roman"/>
+          <w:i/>
+          <w:sz w:val="24"/>
+          <w:szCs w:val="24"/>
+        </w:rPr>
+        <w:t>Hollerith</w:t>
+      </w:r>
+      <w:proofErr w:type="spellEnd"/>
+      <w:r>
+        <w:rPr>
+          <w:rFonts w:ascii="Times New Roman" w:hAnsi="Times New Roman" w:cs="Times New Roman"/>
+          <w:i/>
+          <w:sz w:val="24"/>
+          <w:szCs w:val="24"/>
+        </w:rPr>
+        <w:t>-kártyán</w:t>
+      </w:r>
+      <w:r>
+        <w:rPr>
+          <w:rFonts w:ascii="Times New Roman" w:hAnsi="Times New Roman" w:cs="Times New Roman"/>
+          <w:sz w:val="24"/>
+          <w:szCs w:val="24"/>
+        </w:rPr>
+        <w:t>)</w:t>
+      </w:r>
+      <w:r>
+        <w:rPr>
+          <w:rFonts w:ascii="Times New Roman" w:hAnsi="Times New Roman" w:cs="Times New Roman"/>
+          <w:sz w:val="24"/>
+          <w:szCs w:val="24"/>
+        </w:rPr>
+        <w:t xml:space="preserve"> vitte be az adatokat. Ez egy minden pozícióban előre lyukasztott kártya volt, amelyet azokon a helyeken, ahol nem volt szükség a lyukakra, be kellett tömni. Ez a lyukkártya egy igazán eredeti ötlet volt: hozzá hasonló nemigen található.</w:t>
+      </w:r>
+    </w:p>
+    <w:p>
+      <w:pPr>
+        <w:rPr>
+          <w:rFonts w:ascii="Times New Roman" w:hAnsi="Times New Roman" w:cs="Times New Roman"/>
+          <w:sz w:val="24"/>
+          <w:szCs w:val="24"/>
+        </w:rPr>
+      </w:pPr>
+    </w:p>
+    <w:p>
+      <w:pPr>
+        <w:rPr>
+          <w:rFonts w:ascii="Times New Roman" w:hAnsi="Times New Roman" w:cs="Times New Roman"/>
+          <w:sz w:val="24"/>
+          <w:szCs w:val="24"/>
+        </w:rPr>
+      </w:pPr>
+      <w:r>
+        <w:rPr>
+          <w:rFonts w:ascii="Times New Roman" w:hAnsi="Times New Roman" w:cs="Times New Roman"/>
+          <w:noProof/>
+          <w:sz w:val="24"/>
+          <w:szCs w:val="24"/>
+        </w:rPr>
+        <w:drawing>
+          <wp:anchor distT="0" distB="0" distL="114300" distR="114300" simplePos="0" relativeHeight="251662336" behindDoc="0" locked="0" layoutInCell="1" allowOverlap="1" wp14:anchorId="64CDB3FD" wp14:editId="71743476">
+            <wp:simplePos x="0" y="0"/>
+            <wp:positionH relativeFrom="margin">
+              <wp:posOffset>-28575</wp:posOffset>
+            </wp:positionH>
+            <wp:positionV relativeFrom="paragraph">
+              <wp:posOffset>27940</wp:posOffset>
+            </wp:positionV>
+            <wp:extent cx="1443355" cy="1924050"/>
+            <wp:effectExtent l="0" t="0" r="4445" b="0"/>
+            <wp:wrapSquare wrapText="bothSides"/>
+            <wp:docPr id="3" name="Kép 3"/>
+            <wp:cNvGraphicFramePr>
+              <a:graphicFrameLocks xmlns:a="http://schemas.openxmlformats.org/drawingml/2006/main" noChangeAspect="1"/>
+            </wp:cNvGraphicFramePr>
+            <a:graphic xmlns:a="http://schemas.openxmlformats.org/drawingml/2006/main">
+              <a:graphicData uri="http://schemas.openxmlformats.org/drawingml/2006/picture">
+                <pic:pic xmlns:pic="http://schemas.openxmlformats.org/drawingml/2006/picture">
+                  <pic:nvPicPr>
+                    <pic:cNvPr id="3" name="Kibernetikai_gepek.jpg"/>
+                    <pic:cNvPicPr/>
+                  </pic:nvPicPr>
+                  <pic:blipFill>
+                    <a:blip r:embed="rId12">
+                      <a:extLst>
+                        <a:ext uri="{28A0092B-C50C-407E-A947-70E740481C1C}">
+                          <a14:useLocalDpi xmlns:a14="http://schemas.microsoft.com/office/drawing/2010/main" val="0"/>
+                        </a:ext>
+                      </a:extLst>
+                    </a:blip>
+                    <a:stretch>
+                      <a:fillRect/>
+                    </a:stretch>
+                  </pic:blipFill>
+                  <pic:spPr>
+                    <a:xfrm>
+                      <a:off x="0" y="0"/>
+                      <a:ext cx="1443355" cy="1924050"/>
+                    </a:xfrm>
+                    <a:prstGeom prst="rect">
+                      <a:avLst/>
+                    </a:prstGeom>
+                  </pic:spPr>
+                </pic:pic>
+              </a:graphicData>
+            </a:graphic>
+            <wp14:sizeRelH relativeFrom="page">
+              <wp14:pctWidth>0</wp14:pctWidth>
+            </wp14:sizeRelH>
+            <wp14:sizeRelV relativeFrom="page">
+              <wp14:pctHeight>0</wp14:pctHeight>
+            </wp14:sizeRelV>
+          </wp:anchor>
+        </w:drawing>
+      </w:r>
+      <w:r>
+        <w:rPr>
+          <w:rFonts w:ascii="Times New Roman" w:hAnsi="Times New Roman" w:cs="Times New Roman"/>
+          <w:sz w:val="24"/>
+          <w:szCs w:val="24"/>
+        </w:rPr>
+        <w:t>M</w:t>
+      </w:r>
+      <w:r>
+        <w:rPr>
+          <w:rFonts w:ascii="Times New Roman" w:hAnsi="Times New Roman" w:cs="Times New Roman"/>
+          <w:sz w:val="24"/>
+          <w:szCs w:val="24"/>
+        </w:rPr>
+        <w:t>élyen érdeklődött a számítástechnika iránt</w:t>
+      </w:r>
+      <w:r>
+        <w:rPr>
+          <w:rFonts w:ascii="Times New Roman" w:hAnsi="Times New Roman" w:cs="Times New Roman"/>
+          <w:sz w:val="24"/>
+          <w:szCs w:val="24"/>
+        </w:rPr>
+        <w:t xml:space="preserve"> is</w:t>
+      </w:r>
+      <w:r>
+        <w:rPr>
+          <w:rFonts w:ascii="Times New Roman" w:hAnsi="Times New Roman" w:cs="Times New Roman"/>
+          <w:sz w:val="24"/>
+          <w:szCs w:val="24"/>
+        </w:rPr>
+        <w:t xml:space="preserve">: </w:t>
+      </w:r>
+      <w:r>
+        <w:rPr>
+          <w:rFonts w:ascii="Times New Roman" w:hAnsi="Times New Roman" w:cs="Times New Roman"/>
+          <w:b/>
+          <w:i/>
+          <w:sz w:val="24"/>
+          <w:szCs w:val="24"/>
+        </w:rPr>
+        <w:t>"Kibernetikai gépek"</w:t>
+      </w:r>
+      <w:r>
+        <w:rPr>
+          <w:rFonts w:ascii="Times New Roman" w:hAnsi="Times New Roman" w:cs="Times New Roman"/>
+          <w:sz w:val="24"/>
+          <w:szCs w:val="24"/>
+        </w:rPr>
+        <w:t xml:space="preserve"> című könyvében külön fejezetet szentel a számítógépeknek. Amikor az </w:t>
+      </w:r>
+      <w:r>
+        <w:rPr>
+          <w:rFonts w:ascii="Times New Roman" w:hAnsi="Times New Roman" w:cs="Times New Roman"/>
+          <w:b/>
+          <w:sz w:val="24"/>
+          <w:szCs w:val="24"/>
+        </w:rPr>
+        <w:t>MTA Kibernetikai Kutatócsoport</w:t>
+      </w:r>
+      <w:r>
+        <w:rPr>
+          <w:rFonts w:ascii="Times New Roman" w:hAnsi="Times New Roman" w:cs="Times New Roman"/>
+          <w:sz w:val="24"/>
+          <w:szCs w:val="24"/>
+        </w:rPr>
+        <w:t xml:space="preserve">ban az </w:t>
+      </w:r>
+      <w:r>
+        <w:rPr>
+          <w:rFonts w:ascii="Times New Roman" w:hAnsi="Times New Roman" w:cs="Times New Roman"/>
+          <w:i/>
+          <w:sz w:val="24"/>
+          <w:szCs w:val="24"/>
+        </w:rPr>
+        <w:t>első</w:t>
+      </w:r>
+      <w:r>
+        <w:rPr>
+          <w:rFonts w:ascii="Times New Roman" w:hAnsi="Times New Roman" w:cs="Times New Roman"/>
+          <w:sz w:val="24"/>
+          <w:szCs w:val="24"/>
+        </w:rPr>
+        <w:t xml:space="preserve"> hazai </w:t>
+      </w:r>
+      <w:r>
+        <w:rPr>
+          <w:rFonts w:ascii="Times New Roman" w:hAnsi="Times New Roman" w:cs="Times New Roman"/>
+          <w:i/>
+          <w:sz w:val="24"/>
+          <w:szCs w:val="24"/>
+        </w:rPr>
+        <w:t>elektroncsöves</w:t>
+      </w:r>
+      <w:r>
+        <w:rPr>
+          <w:rFonts w:ascii="Times New Roman" w:hAnsi="Times New Roman" w:cs="Times New Roman"/>
+          <w:sz w:val="24"/>
+          <w:szCs w:val="24"/>
+        </w:rPr>
+        <w:t xml:space="preserve"> számítógépet, az </w:t>
+      </w:r>
+      <w:r>
+        <w:rPr>
+          <w:rFonts w:ascii="Times New Roman" w:hAnsi="Times New Roman" w:cs="Times New Roman"/>
+          <w:b/>
+          <w:i/>
+          <w:sz w:val="24"/>
+          <w:szCs w:val="24"/>
+        </w:rPr>
+        <w:t>M3</w:t>
+      </w:r>
+      <w:r>
+        <w:rPr>
+          <w:rFonts w:ascii="Times New Roman" w:hAnsi="Times New Roman" w:cs="Times New Roman"/>
+          <w:sz w:val="24"/>
+          <w:szCs w:val="24"/>
+        </w:rPr>
+        <w:t>-at építették, szinte napi vendég volt. Kíváncsian tanulmányozta az áramköröket.</w:t>
+      </w:r>
+      <w:r>
+        <w:rPr>
+          <w:rFonts w:ascii="Times New Roman" w:hAnsi="Times New Roman" w:cs="Times New Roman"/>
+          <w:sz w:val="24"/>
+          <w:szCs w:val="24"/>
+        </w:rPr>
+        <w:t xml:space="preserve"> </w:t>
+      </w:r>
+    </w:p>
+    <w:p>
+      <w:pPr>
+        <w:rPr>
+          <w:rFonts w:ascii="Times New Roman" w:hAnsi="Times New Roman" w:cs="Times New Roman"/>
+          <w:sz w:val="24"/>
+          <w:szCs w:val="24"/>
+        </w:rPr>
+      </w:pPr>
+      <w:r>
+        <w:rPr>
+          <w:rFonts w:ascii="Times New Roman" w:hAnsi="Times New Roman" w:cs="Times New Roman"/>
+          <w:sz w:val="24"/>
+          <w:szCs w:val="24"/>
+        </w:rPr>
+        <w:t>Sajnos, Nemes Tihamér az elektronika korát megelőzve született, így kortársainak többsége sohasem értette meg</w:t>
+      </w:r>
+      <w:r>
+        <w:rPr>
+          <w:rFonts w:ascii="Times New Roman" w:hAnsi="Times New Roman" w:cs="Times New Roman"/>
+          <w:sz w:val="24"/>
+          <w:szCs w:val="24"/>
+        </w:rPr>
+        <w:t>. S</w:t>
+      </w:r>
+      <w:r>
+        <w:rPr>
+          <w:rFonts w:ascii="Times New Roman" w:hAnsi="Times New Roman" w:cs="Times New Roman"/>
+          <w:sz w:val="24"/>
+          <w:szCs w:val="24"/>
+        </w:rPr>
+        <w:t xml:space="preserve">ok ötlete nagyobb sikert aratott volna, ha azokat néhány évvel később találja fel, amikor a technika fejlődése már utolérte volna fantáziadús gondolatainak szárnyalását. </w:t>
+      </w:r>
+      <w:r>
+        <w:rPr>
+          <w:rFonts w:ascii="Times New Roman" w:hAnsi="Times New Roman" w:cs="Times New Roman"/>
+          <w:b/>
+          <w:sz w:val="24"/>
+          <w:szCs w:val="24"/>
+          <w:u w:val="single"/>
+        </w:rPr>
+        <w:t>Norbert Wiener</w:t>
+      </w:r>
+      <w:r>
+        <w:rPr>
+          <w:rFonts w:ascii="Times New Roman" w:hAnsi="Times New Roman" w:cs="Times New Roman"/>
+          <w:sz w:val="24"/>
+          <w:szCs w:val="24"/>
+        </w:rPr>
+        <w:t xml:space="preserve"> csak </w:t>
+      </w:r>
+      <w:r>
+        <w:rPr>
+          <w:rFonts w:ascii="Times New Roman" w:hAnsi="Times New Roman" w:cs="Times New Roman"/>
+          <w:i/>
+          <w:sz w:val="24"/>
+          <w:szCs w:val="24"/>
+        </w:rPr>
+        <w:t>1948</w:t>
+      </w:r>
+      <w:r>
+        <w:rPr>
+          <w:rFonts w:ascii="Times New Roman" w:hAnsi="Times New Roman" w:cs="Times New Roman"/>
+          <w:sz w:val="24"/>
+          <w:szCs w:val="24"/>
+        </w:rPr>
+        <w:t xml:space="preserve">-ban alkotta meg a </w:t>
+      </w:r>
+      <w:r>
+        <w:rPr>
+          <w:rFonts w:ascii="Times New Roman" w:hAnsi="Times New Roman" w:cs="Times New Roman"/>
+          <w:i/>
+          <w:sz w:val="24"/>
+          <w:szCs w:val="24"/>
+        </w:rPr>
+        <w:t>kibernetika</w:t>
+      </w:r>
+      <w:r>
+        <w:rPr>
+          <w:rFonts w:ascii="Times New Roman" w:hAnsi="Times New Roman" w:cs="Times New Roman"/>
+          <w:sz w:val="24"/>
+          <w:szCs w:val="24"/>
+        </w:rPr>
+        <w:t xml:space="preserve"> szót, de nyugodtan kijelenthetjük, hogy Nemes Tihamér már akkor is kibernetikával foglalkozott, amikor </w:t>
+      </w:r>
+      <w:r>
+        <w:rPr>
+          <w:rFonts w:ascii="Times New Roman" w:hAnsi="Times New Roman" w:cs="Times New Roman"/>
+          <w:i/>
+          <w:sz w:val="24"/>
+          <w:szCs w:val="24"/>
+        </w:rPr>
+        <w:t>annak alaptörvényeit még meg sem fogalmazták</w:t>
+      </w:r>
+      <w:r>
+        <w:rPr>
+          <w:rFonts w:ascii="Times New Roman" w:hAnsi="Times New Roman" w:cs="Times New Roman"/>
+          <w:sz w:val="24"/>
+          <w:szCs w:val="24"/>
+        </w:rPr>
+        <w:t>.</w:t>
       </w:r>
     </w:p>
     <w:p>
@@ -1036,8 +1993,46 @@
       <w:bookmarkStart w:id="0" w:name="_GoBack"/>
       <w:bookmarkEnd w:id="0"/>
     </w:p>
+    <w:p>
+      <w:pPr>
+        <w:rPr>
+          <w:rFonts w:ascii="Times New Roman" w:hAnsi="Times New Roman" w:cs="Times New Roman"/>
+          <w:sz w:val="24"/>
+          <w:szCs w:val="24"/>
+        </w:rPr>
+      </w:pPr>
+    </w:p>
+    <w:p>
+      <w:pPr>
+        <w:rPr>
+          <w:rFonts w:ascii="Times New Roman" w:hAnsi="Times New Roman" w:cs="Times New Roman"/>
+          <w:sz w:val="24"/>
+          <w:szCs w:val="24"/>
+        </w:rPr>
+      </w:pPr>
+    </w:p>
+    <w:p>
+      <w:pPr>
+        <w:tabs>
+          <w:tab w:val="left" w:pos="1590"/>
+        </w:tabs>
+        <w:rPr>
+          <w:rFonts w:ascii="Times New Roman" w:hAnsi="Times New Roman" w:cs="Times New Roman"/>
+          <w:sz w:val="24"/>
+          <w:szCs w:val="24"/>
+        </w:rPr>
+      </w:pPr>
+      <w:r>
+        <w:rPr>
+          <w:rFonts w:ascii="Times New Roman" w:hAnsi="Times New Roman" w:cs="Times New Roman"/>
+          <w:sz w:val="24"/>
+          <w:szCs w:val="24"/>
+        </w:rPr>
+        <w:tab/>
+      </w:r>
+    </w:p>
     <w:sectPr>
-      <w:footerReference w:type="default" r:id="rId9"/>
+      <w:footerReference w:type="default" r:id="rId13"/>
       <w:pgSz w:w="11906" w:h="16838"/>
       <w:pgMar w:top="1417" w:right="1417" w:bottom="1417" w:left="1417" w:header="708" w:footer="708" w:gutter="0"/>
       <w:cols w:space="708"/>
@@ -1077,13 +2072,33 @@
   <w:p>
     <w:pPr>
       <w:pStyle w:val="llb"/>
+      <w:jc w:val="center"/>
     </w:pPr>
     <w:r>
-      <w:t xml:space="preserve">Forrás: </w:t>
+      <w:t xml:space="preserve">Források: </w:t>
     </w:r>
-    <w:r>
-      <w:t>https://hu.wikipedia.org/wiki/Nemes_Tiham%C3%A9r</w:t>
-    </w:r>
+    <w:hyperlink r:id="rId1" w:history="1">
+      <w:r>
+        <w:rPr>
+          <w:rStyle w:val="Hiperhivatkozs"/>
+        </w:rPr>
+        <w:t>https://hu.wikipedia.org/wiki/Nemes_Tiham%C3%A9r</w:t>
+      </w:r>
+    </w:hyperlink>
+  </w:p>
+  <w:p>
+    <w:pPr>
+      <w:pStyle w:val="llb"/>
+      <w:jc w:val="center"/>
+    </w:pPr>
+    <w:hyperlink r:id="rId2" w:history="1">
+      <w:r>
+        <w:rPr>
+          <w:rStyle w:val="Hiperhivatkozs"/>
+        </w:rPr>
+        <w:t>https://itf.njszt.hu/szemely/nemes-tihamer</w:t>
+      </w:r>
+    </w:hyperlink>
   </w:p>
   <w:p>
     <w:pPr>
@@ -1719,6 +2734,41 @@
     <w:uiPriority w:val="99"/>
     <w:rsid w:val="005B2B90"/>
   </w:style>
+  <w:style w:type="character" w:styleId="Hiperhivatkozs">
+    <w:name w:val="Hyperlink"/>
+    <w:basedOn w:val="Bekezdsalapbettpusa"/>
+    <w:uiPriority w:val="99"/>
+    <w:unhideWhenUsed/>
+    <w:rsid w:val="00986CDA"/>
+    <w:rPr>
+      <w:color w:val="0563C1" w:themeColor="hyperlink"/>
+      <w:u w:val="single"/>
+    </w:rPr>
+  </w:style>
+  <w:style w:type="character" w:styleId="Feloldatlanmegemlts">
+    <w:name w:val="Unresolved Mention"/>
+    <w:basedOn w:val="Bekezdsalapbettpusa"/>
+    <w:uiPriority w:val="99"/>
+    <w:semiHidden/>
+    <w:unhideWhenUsed/>
+    <w:rsid w:val="00986CDA"/>
+    <w:rPr>
+      <w:color w:val="605E5C"/>
+      <w:shd w:val="clear" w:color="auto" w:fill="E1DFDD"/>
+    </w:rPr>
+  </w:style>
+  <w:style w:type="character" w:styleId="Mrltotthiperhivatkozs">
+    <w:name w:val="FollowedHyperlink"/>
+    <w:basedOn w:val="Bekezdsalapbettpusa"/>
+    <w:uiPriority w:val="99"/>
+    <w:semiHidden/>
+    <w:unhideWhenUsed/>
+    <w:rsid w:val="00D07320"/>
+    <w:rPr>
+      <w:color w:val="954F72" w:themeColor="followedHyperlink"/>
+      <w:u w:val="single"/>
+    </w:rPr>
+  </w:style>
 </w:styles>
 </file>
 
@@ -2022,7 +3072,7 @@
 </file>
 
 <file path=customXml/itemProps1.xml><?xml version="1.0" encoding="utf-8"?>
-<ds:datastoreItem xmlns:ds="http://schemas.openxmlformats.org/officeDocument/2006/customXml" ds:itemID="{66E96CDF-FA22-4A44-A0D1-701A8013E787}">
+<ds:datastoreItem xmlns:ds="http://schemas.openxmlformats.org/officeDocument/2006/customXml" ds:itemID="{A7ED48CA-E7CC-4AB6-BB26-0EF8D1C0660A}">
   <ds:schemaRefs>
     <ds:schemaRef ds:uri="http://schemas.openxmlformats.org/officeDocument/2006/bibliography"/>
   </ds:schemaRefs>

</xml_diff>